<commit_message>
Set up for For loops. Issue is knowing what to do with the "to" statement. Recommended from Clark to make it a Token.END subclass. Currently have the for statement call expressions to determine what value to set. Don't want to mess with too much of expressions.
</commit_message>
<xml_diff>
--- a/TurnInDocs/Team Turn In.docx
+++ b/TurnInDocs/Team Turn In.docx
@@ -1,12 +1,12 @@
 
 <file path=word/document.xml><?xml version="1.0" encoding="utf-8"?>
-<w:document xmlns:wpc="http://schemas.microsoft.com/office/word/2010/wordprocessingCanvas" xmlns:cx="http://schemas.microsoft.com/office/drawing/2014/chartex" xmlns:cx1="http://schemas.microsoft.com/office/drawing/2015/9/8/chartex" xmlns:cx2="http://schemas.microsoft.com/office/drawing/2015/10/21/chartex" xmlns:cx3="http://schemas.microsoft.com/office/drawing/2016/5/9/chartex" xmlns:cx4="http://schemas.microsoft.com/office/drawing/2016/5/10/chartex" xmlns:cx5="http://schemas.microsoft.com/office/drawing/2016/5/11/chartex" xmlns:mc="http://schemas.openxmlformats.org/markup-compatibility/2006" xmlns:o="urn:schemas-microsoft-com:office:office" xmlns:r="http://schemas.openxmlformats.org/officeDocument/2006/relationships" xmlns:m="http://schemas.openxmlformats.org/officeDocument/2006/math" xmlns:v="urn:schemas-microsoft-com:vml" xmlns:wp14="http://schemas.microsoft.com/office/word/2010/wordprocessingDrawing" xmlns:wp="http://schemas.openxmlformats.org/drawingml/2006/wordprocessingDrawing" xmlns:w10="urn:schemas-microsoft-com:office:word" xmlns:w="http://schemas.openxmlformats.org/wordprocessingml/2006/main" xmlns:w14="http://schemas.microsoft.com/office/word/2010/wordml" xmlns:w15="http://schemas.microsoft.com/office/word/2012/wordml" xmlns:w16se="http://schemas.microsoft.com/office/word/2015/wordml/symex" xmlns:wpg="http://schemas.microsoft.com/office/word/2010/wordprocessingGroup" xmlns:wpi="http://schemas.microsoft.com/office/word/2010/wordprocessingInk" xmlns:wne="http://schemas.microsoft.com/office/word/2006/wordml" xmlns:wps="http://schemas.microsoft.com/office/word/2010/wordprocessingShape" mc:Ignorable="w14 w15 w16se wp14">
+<w:document xmlns:wpc="http://schemas.microsoft.com/office/word/2010/wordprocessingCanvas" xmlns:cx="http://schemas.microsoft.com/office/drawing/2014/chartex" xmlns:cx1="http://schemas.microsoft.com/office/drawing/2015/9/8/chartex" xmlns:cx2="http://schemas.microsoft.com/office/drawing/2015/10/21/chartex" xmlns:cx3="http://schemas.microsoft.com/office/drawing/2016/5/9/chartex" xmlns:cx4="http://schemas.microsoft.com/office/drawing/2016/5/10/chartex" xmlns:cx5="http://schemas.microsoft.com/office/drawing/2016/5/11/chartex" xmlns:cx6="http://schemas.microsoft.com/office/drawing/2016/5/12/chartex" xmlns:cx7="http://schemas.microsoft.com/office/drawing/2016/5/13/chartex" xmlns:cx8="http://schemas.microsoft.com/office/drawing/2016/5/14/chartex" xmlns:mc="http://schemas.openxmlformats.org/markup-compatibility/2006" xmlns:o="urn:schemas-microsoft-com:office:office" xmlns:r="http://schemas.openxmlformats.org/officeDocument/2006/relationships" xmlns:m="http://schemas.openxmlformats.org/officeDocument/2006/math" xmlns:v="urn:schemas-microsoft-com:vml" xmlns:wp14="http://schemas.microsoft.com/office/word/2010/wordprocessingDrawing" xmlns:wp="http://schemas.openxmlformats.org/drawingml/2006/wordprocessingDrawing" xmlns:w10="urn:schemas-microsoft-com:office:word" xmlns:w="http://schemas.openxmlformats.org/wordprocessingml/2006/main" xmlns:w14="http://schemas.microsoft.com/office/word/2010/wordml" xmlns:w15="http://schemas.microsoft.com/office/word/2012/wordml" xmlns:w16se="http://schemas.microsoft.com/office/word/2015/wordml/symex" xmlns:wpg="http://schemas.microsoft.com/office/word/2010/wordprocessingGroup" xmlns:wpi="http://schemas.microsoft.com/office/word/2010/wordprocessingInk" xmlns:wne="http://schemas.microsoft.com/office/word/2006/wordml" xmlns:wps="http://schemas.microsoft.com/office/word/2010/wordprocessingShape" mc:Ignorable="w14 w15 w16se wp14">
   <w:body>
     <w:tbl>
       <w:tblPr>
         <w:tblStyle w:val="TableGrid"/>
+        <w:tblpPr w:leftFromText="180" w:rightFromText="180" w:horzAnchor="margin" w:tblpY="798"/>
         <w:tblW w:w="0" w:type="auto"/>
-        <w:tblInd w:w="1440" w:type="dxa"/>
         <w:tblLook w:val="04A0" w:firstRow="1" w:lastRow="0" w:firstColumn="1" w:lastColumn="0" w:noHBand="0" w:noVBand="1"/>
       </w:tblPr>
       <w:tblGrid>
@@ -23,8 +23,6 @@
             <w:tcW w:w="1970" w:type="dxa"/>
           </w:tcPr>
           <w:p>
-            <w:bookmarkStart w:id="0" w:name="_GoBack"/>
-            <w:bookmarkEnd w:id="0"/>
             <w:r>
               <w:t>Source File Name</w:t>
             </w:r>
@@ -508,7 +506,1273 @@
         </w:tc>
       </w:tr>
     </w:tbl>
+    <w:p>
+      <w:r>
+        <w:t>Assignment 2 Contributions:</w:t>
+      </w:r>
+    </w:p>
     <w:p/>
+    <w:p/>
+    <w:p/>
+    <w:p/>
+    <w:p/>
+    <w:p/>
+    <w:p/>
+    <w:p/>
+    <w:p/>
+    <w:p>
+      <w:pPr>
+        <w:tabs>
+          <w:tab w:val="left" w:pos="7992"/>
+        </w:tabs>
+      </w:pPr>
+      <w:r>
+        <w:t>Assignment 3 Contributions:</w:t>
+      </w:r>
+    </w:p>
+    <w:tbl>
+      <w:tblPr>
+        <w:tblStyle w:val="TableGrid"/>
+        <w:tblpPr w:leftFromText="180" w:rightFromText="180" w:horzAnchor="margin" w:tblpY="798"/>
+        <w:tblW w:w="0" w:type="auto"/>
+        <w:tblLook w:val="04A0" w:firstRow="1" w:lastRow="0" w:firstColumn="1" w:lastColumn="0" w:noHBand="0" w:noVBand="1"/>
+      </w:tblPr>
+      <w:tblGrid>
+        <w:gridCol w:w="1970"/>
+        <w:gridCol w:w="2959"/>
+        <w:gridCol w:w="2889"/>
+      </w:tblGrid>
+      <w:tr>
+        <w:trPr>
+          <w:trHeight w:val="548"/>
+        </w:trPr>
+        <w:tc>
+          <w:tcPr>
+            <w:tcW w:w="1970" w:type="dxa"/>
+          </w:tcPr>
+          <w:p>
+            <w:r>
+              <w:t>Source File Name</w:t>
+            </w:r>
+          </w:p>
+        </w:tc>
+        <w:tc>
+          <w:tcPr>
+            <w:tcW w:w="2959" w:type="dxa"/>
+          </w:tcPr>
+          <w:p>
+            <w:r>
+              <w:t>Primary Responsible Team Member</w:t>
+            </w:r>
+          </w:p>
+        </w:tc>
+        <w:tc>
+          <w:tcPr>
+            <w:tcW w:w="2889" w:type="dxa"/>
+          </w:tcPr>
+          <w:p>
+            <w:r>
+              <w:t>Reviewer</w:t>
+            </w:r>
+          </w:p>
+        </w:tc>
+      </w:tr>
+      <w:tr>
+        <w:trPr>
+          <w:trHeight w:val="277"/>
+        </w:trPr>
+        <w:tc>
+          <w:tcPr>
+            <w:tcW w:w="1970" w:type="dxa"/>
+          </w:tcPr>
+          <w:p>
+            <w:proofErr w:type="spellStart"/>
+            <w:r>
+              <w:t>Havabol</w:t>
+            </w:r>
+            <w:proofErr w:type="spellEnd"/>
+          </w:p>
+        </w:tc>
+        <w:tc>
+          <w:tcPr>
+            <w:tcW w:w="2959" w:type="dxa"/>
+          </w:tcPr>
+          <w:p>
+            <w:r>
+              <w:t>All</w:t>
+            </w:r>
+          </w:p>
+        </w:tc>
+        <w:tc>
+          <w:tcPr>
+            <w:tcW w:w="2889" w:type="dxa"/>
+          </w:tcPr>
+          <w:p>
+            <w:r>
+              <w:t>All</w:t>
+            </w:r>
+          </w:p>
+        </w:tc>
+      </w:tr>
+      <w:tr>
+        <w:trPr>
+          <w:trHeight w:val="271"/>
+        </w:trPr>
+        <w:tc>
+          <w:tcPr>
+            <w:tcW w:w="1970" w:type="dxa"/>
+          </w:tcPr>
+          <w:p>
+            <w:r>
+              <w:t>Token</w:t>
+            </w:r>
+          </w:p>
+        </w:tc>
+        <w:tc>
+          <w:tcPr>
+            <w:tcW w:w="2959" w:type="dxa"/>
+          </w:tcPr>
+          <w:p>
+            <w:r>
+              <w:t xml:space="preserve">Minor Tweaks: Garrett, </w:t>
+            </w:r>
+            <w:proofErr w:type="spellStart"/>
+            <w:r>
+              <w:t>Myka</w:t>
+            </w:r>
+            <w:proofErr w:type="spellEnd"/>
+          </w:p>
+        </w:tc>
+        <w:tc>
+          <w:tcPr>
+            <w:tcW w:w="2889" w:type="dxa"/>
+          </w:tcPr>
+          <w:p>
+            <w:r>
+              <w:t xml:space="preserve">Justin, </w:t>
+            </w:r>
+            <w:proofErr w:type="spellStart"/>
+            <w:r>
+              <w:t>Myka</w:t>
+            </w:r>
+            <w:proofErr w:type="spellEnd"/>
+          </w:p>
+        </w:tc>
+      </w:tr>
+      <w:tr>
+        <w:trPr>
+          <w:trHeight w:val="271"/>
+        </w:trPr>
+        <w:tc>
+          <w:tcPr>
+            <w:tcW w:w="1970" w:type="dxa"/>
+          </w:tcPr>
+          <w:p>
+            <w:r>
+              <w:t>Scanner</w:t>
+            </w:r>
+          </w:p>
+        </w:tc>
+        <w:tc>
+          <w:tcPr>
+            <w:tcW w:w="2959" w:type="dxa"/>
+          </w:tcPr>
+          <w:p>
+            <w:r>
+              <w:t xml:space="preserve">Garrett, </w:t>
+            </w:r>
+            <w:proofErr w:type="spellStart"/>
+            <w:r>
+              <w:t>Myka</w:t>
+            </w:r>
+            <w:proofErr w:type="spellEnd"/>
+          </w:p>
+        </w:tc>
+        <w:tc>
+          <w:tcPr>
+            <w:tcW w:w="2889" w:type="dxa"/>
+          </w:tcPr>
+          <w:p>
+            <w:r>
+              <w:t xml:space="preserve">Justin, </w:t>
+            </w:r>
+            <w:proofErr w:type="spellStart"/>
+            <w:r>
+              <w:t>Myka</w:t>
+            </w:r>
+            <w:proofErr w:type="spellEnd"/>
+          </w:p>
+        </w:tc>
+      </w:tr>
+      <w:tr>
+        <w:trPr>
+          <w:trHeight w:val="271"/>
+        </w:trPr>
+        <w:tc>
+          <w:tcPr>
+            <w:tcW w:w="1970" w:type="dxa"/>
+          </w:tcPr>
+          <w:p>
+            <w:proofErr w:type="spellStart"/>
+            <w:r>
+              <w:t>Numerics</w:t>
+            </w:r>
+            <w:proofErr w:type="spellEnd"/>
+          </w:p>
+        </w:tc>
+        <w:tc>
+          <w:tcPr>
+            <w:tcW w:w="2959" w:type="dxa"/>
+          </w:tcPr>
+          <w:p>
+            <w:proofErr w:type="spellStart"/>
+            <w:r>
+              <w:t>Myka</w:t>
+            </w:r>
+            <w:proofErr w:type="spellEnd"/>
+          </w:p>
+        </w:tc>
+        <w:tc>
+          <w:tcPr>
+            <w:tcW w:w="2889" w:type="dxa"/>
+          </w:tcPr>
+          <w:p>
+            <w:r>
+              <w:t xml:space="preserve">Justin, </w:t>
+            </w:r>
+            <w:proofErr w:type="spellStart"/>
+            <w:r>
+              <w:t>Myka</w:t>
+            </w:r>
+            <w:proofErr w:type="spellEnd"/>
+          </w:p>
+        </w:tc>
+      </w:tr>
+      <w:tr>
+        <w:trPr>
+          <w:trHeight w:val="271"/>
+        </w:trPr>
+        <w:tc>
+          <w:tcPr>
+            <w:tcW w:w="1970" w:type="dxa"/>
+          </w:tcPr>
+          <w:p>
+            <w:proofErr w:type="spellStart"/>
+            <w:r>
+              <w:t>ParserException</w:t>
+            </w:r>
+            <w:proofErr w:type="spellEnd"/>
+          </w:p>
+        </w:tc>
+        <w:tc>
+          <w:tcPr>
+            <w:tcW w:w="2959" w:type="dxa"/>
+          </w:tcPr>
+          <w:p>
+            <w:r>
+              <w:t>Garrett</w:t>
+            </w:r>
+          </w:p>
+        </w:tc>
+        <w:tc>
+          <w:tcPr>
+            <w:tcW w:w="2889" w:type="dxa"/>
+          </w:tcPr>
+          <w:p>
+            <w:r>
+              <w:t xml:space="preserve">Justin, </w:t>
+            </w:r>
+            <w:proofErr w:type="spellStart"/>
+            <w:r>
+              <w:t>Myka</w:t>
+            </w:r>
+            <w:proofErr w:type="spellEnd"/>
+          </w:p>
+        </w:tc>
+      </w:tr>
+      <w:tr>
+        <w:trPr>
+          <w:trHeight w:val="271"/>
+        </w:trPr>
+        <w:tc>
+          <w:tcPr>
+            <w:tcW w:w="1970" w:type="dxa"/>
+          </w:tcPr>
+          <w:p>
+            <w:proofErr w:type="spellStart"/>
+            <w:r>
+              <w:t>STControl</w:t>
+            </w:r>
+            <w:proofErr w:type="spellEnd"/>
+          </w:p>
+        </w:tc>
+        <w:tc>
+          <w:tcPr>
+            <w:tcW w:w="2959" w:type="dxa"/>
+          </w:tcPr>
+          <w:p>
+            <w:r>
+              <w:t>Justin</w:t>
+            </w:r>
+          </w:p>
+        </w:tc>
+        <w:tc>
+          <w:tcPr>
+            <w:tcW w:w="2889" w:type="dxa"/>
+          </w:tcPr>
+          <w:p>
+            <w:r>
+              <w:t xml:space="preserve">Garrett, </w:t>
+            </w:r>
+            <w:proofErr w:type="spellStart"/>
+            <w:r>
+              <w:t>Myka</w:t>
+            </w:r>
+            <w:proofErr w:type="spellEnd"/>
+          </w:p>
+        </w:tc>
+      </w:tr>
+      <w:tr>
+        <w:trPr>
+          <w:trHeight w:val="271"/>
+        </w:trPr>
+        <w:tc>
+          <w:tcPr>
+            <w:tcW w:w="1970" w:type="dxa"/>
+          </w:tcPr>
+          <w:p>
+            <w:proofErr w:type="spellStart"/>
+            <w:r>
+              <w:t>STEntry</w:t>
+            </w:r>
+            <w:proofErr w:type="spellEnd"/>
+          </w:p>
+        </w:tc>
+        <w:tc>
+          <w:tcPr>
+            <w:tcW w:w="2959" w:type="dxa"/>
+          </w:tcPr>
+          <w:p>
+            <w:r>
+              <w:t>Justin</w:t>
+            </w:r>
+          </w:p>
+        </w:tc>
+        <w:tc>
+          <w:tcPr>
+            <w:tcW w:w="2889" w:type="dxa"/>
+          </w:tcPr>
+          <w:p>
+            <w:r>
+              <w:t xml:space="preserve">Garrett, </w:t>
+            </w:r>
+            <w:proofErr w:type="spellStart"/>
+            <w:r>
+              <w:t>Myka</w:t>
+            </w:r>
+            <w:proofErr w:type="spellEnd"/>
+          </w:p>
+        </w:tc>
+      </w:tr>
+      <w:tr>
+        <w:trPr>
+          <w:trHeight w:val="271"/>
+        </w:trPr>
+        <w:tc>
+          <w:tcPr>
+            <w:tcW w:w="1970" w:type="dxa"/>
+          </w:tcPr>
+          <w:p>
+            <w:proofErr w:type="spellStart"/>
+            <w:r>
+              <w:t>STFunction</w:t>
+            </w:r>
+            <w:proofErr w:type="spellEnd"/>
+          </w:p>
+        </w:tc>
+        <w:tc>
+          <w:tcPr>
+            <w:tcW w:w="2959" w:type="dxa"/>
+          </w:tcPr>
+          <w:p>
+            <w:r>
+              <w:t>Justin</w:t>
+            </w:r>
+          </w:p>
+        </w:tc>
+        <w:tc>
+          <w:tcPr>
+            <w:tcW w:w="2889" w:type="dxa"/>
+          </w:tcPr>
+          <w:p>
+            <w:r>
+              <w:t xml:space="preserve">Garrett, </w:t>
+            </w:r>
+            <w:proofErr w:type="spellStart"/>
+            <w:r>
+              <w:t>Myka</w:t>
+            </w:r>
+            <w:proofErr w:type="spellEnd"/>
+          </w:p>
+        </w:tc>
+      </w:tr>
+      <w:tr>
+        <w:trPr>
+          <w:trHeight w:val="271"/>
+        </w:trPr>
+        <w:tc>
+          <w:tcPr>
+            <w:tcW w:w="1970" w:type="dxa"/>
+          </w:tcPr>
+          <w:p>
+            <w:proofErr w:type="spellStart"/>
+            <w:r>
+              <w:t>STIdentifiers</w:t>
+            </w:r>
+            <w:proofErr w:type="spellEnd"/>
+          </w:p>
+        </w:tc>
+        <w:tc>
+          <w:tcPr>
+            <w:tcW w:w="2959" w:type="dxa"/>
+          </w:tcPr>
+          <w:p>
+            <w:r>
+              <w:t>Justin</w:t>
+            </w:r>
+          </w:p>
+        </w:tc>
+        <w:tc>
+          <w:tcPr>
+            <w:tcW w:w="2889" w:type="dxa"/>
+          </w:tcPr>
+          <w:p>
+            <w:r>
+              <w:t xml:space="preserve">Garrett, </w:t>
+            </w:r>
+            <w:proofErr w:type="spellStart"/>
+            <w:r>
+              <w:t>Myka</w:t>
+            </w:r>
+            <w:proofErr w:type="spellEnd"/>
+          </w:p>
+        </w:tc>
+      </w:tr>
+      <w:tr>
+        <w:trPr>
+          <w:trHeight w:val="271"/>
+        </w:trPr>
+        <w:tc>
+          <w:tcPr>
+            <w:tcW w:w="1970" w:type="dxa"/>
+          </w:tcPr>
+          <w:p>
+            <w:proofErr w:type="spellStart"/>
+            <w:r>
+              <w:t>SymbolTable</w:t>
+            </w:r>
+            <w:proofErr w:type="spellEnd"/>
+          </w:p>
+        </w:tc>
+        <w:tc>
+          <w:tcPr>
+            <w:tcW w:w="2959" w:type="dxa"/>
+          </w:tcPr>
+          <w:p>
+            <w:r>
+              <w:t>Justin</w:t>
+            </w:r>
+          </w:p>
+        </w:tc>
+        <w:tc>
+          <w:tcPr>
+            <w:tcW w:w="2889" w:type="dxa"/>
+          </w:tcPr>
+          <w:p>
+            <w:r>
+              <w:t xml:space="preserve">Garrett, </w:t>
+            </w:r>
+            <w:proofErr w:type="spellStart"/>
+            <w:r>
+              <w:t>Myka</w:t>
+            </w:r>
+            <w:proofErr w:type="spellEnd"/>
+          </w:p>
+        </w:tc>
+      </w:tr>
+    </w:tbl>
+    <w:tbl>
+      <w:tblPr>
+        <w:tblStyle w:val="TableGrid"/>
+        <w:tblW w:w="0" w:type="auto"/>
+        <w:tblLook w:val="04A0" w:firstRow="1" w:lastRow="0" w:firstColumn="1" w:lastColumn="0" w:noHBand="0" w:noVBand="1"/>
+      </w:tblPr>
+      <w:tblGrid>
+        <w:gridCol w:w="3116"/>
+        <w:gridCol w:w="3117"/>
+        <w:gridCol w:w="3117"/>
+      </w:tblGrid>
+      <w:tr>
+        <w:tc>
+          <w:tcPr>
+            <w:tcW w:w="3116" w:type="dxa"/>
+          </w:tcPr>
+          <w:p>
+            <w:pPr>
+              <w:tabs>
+                <w:tab w:val="left" w:pos="7992"/>
+              </w:tabs>
+            </w:pPr>
+            <w:r>
+              <w:t>Source File Name</w:t>
+            </w:r>
+          </w:p>
+          <w:p>
+            <w:pPr>
+              <w:tabs>
+                <w:tab w:val="left" w:pos="7992"/>
+              </w:tabs>
+            </w:pPr>
+          </w:p>
+        </w:tc>
+        <w:tc>
+          <w:tcPr>
+            <w:tcW w:w="3117" w:type="dxa"/>
+          </w:tcPr>
+          <w:p>
+            <w:pPr>
+              <w:tabs>
+                <w:tab w:val="left" w:pos="7992"/>
+              </w:tabs>
+            </w:pPr>
+            <w:r>
+              <w:t xml:space="preserve">Primary Team Member </w:t>
+            </w:r>
+          </w:p>
+        </w:tc>
+        <w:tc>
+          <w:tcPr>
+            <w:tcW w:w="3117" w:type="dxa"/>
+          </w:tcPr>
+          <w:p>
+            <w:pPr>
+              <w:tabs>
+                <w:tab w:val="left" w:pos="7992"/>
+              </w:tabs>
+            </w:pPr>
+            <w:r>
+              <w:t>Reviewer</w:t>
+            </w:r>
+          </w:p>
+        </w:tc>
+      </w:tr>
+      <w:tr>
+        <w:tc>
+          <w:tcPr>
+            <w:tcW w:w="3116" w:type="dxa"/>
+          </w:tcPr>
+          <w:p>
+            <w:pPr>
+              <w:tabs>
+                <w:tab w:val="left" w:pos="7992"/>
+              </w:tabs>
+            </w:pPr>
+            <w:proofErr w:type="spellStart"/>
+            <w:r>
+              <w:t>HavaBol</w:t>
+            </w:r>
+            <w:proofErr w:type="spellEnd"/>
+          </w:p>
+        </w:tc>
+        <w:tc>
+          <w:tcPr>
+            <w:tcW w:w="3117" w:type="dxa"/>
+          </w:tcPr>
+          <w:p>
+            <w:pPr>
+              <w:tabs>
+                <w:tab w:val="left" w:pos="7992"/>
+              </w:tabs>
+            </w:pPr>
+            <w:r>
+              <w:t>Garrett/Justin</w:t>
+            </w:r>
+          </w:p>
+        </w:tc>
+        <w:tc>
+          <w:tcPr>
+            <w:tcW w:w="3117" w:type="dxa"/>
+          </w:tcPr>
+          <w:p>
+            <w:pPr>
+              <w:tabs>
+                <w:tab w:val="left" w:pos="7992"/>
+              </w:tabs>
+            </w:pPr>
+            <w:r>
+              <w:t>Garrett/Justin</w:t>
+            </w:r>
+          </w:p>
+        </w:tc>
+      </w:tr>
+      <w:tr>
+        <w:tc>
+          <w:tcPr>
+            <w:tcW w:w="3116" w:type="dxa"/>
+          </w:tcPr>
+          <w:p>
+            <w:pPr>
+              <w:tabs>
+                <w:tab w:val="left" w:pos="7992"/>
+              </w:tabs>
+            </w:pPr>
+            <w:r>
+              <w:t>Token</w:t>
+            </w:r>
+          </w:p>
+        </w:tc>
+        <w:tc>
+          <w:tcPr>
+            <w:tcW w:w="3117" w:type="dxa"/>
+          </w:tcPr>
+          <w:p>
+            <w:pPr>
+              <w:tabs>
+                <w:tab w:val="left" w:pos="7992"/>
+              </w:tabs>
+            </w:pPr>
+            <w:r>
+              <w:t>Garrett</w:t>
+            </w:r>
+          </w:p>
+        </w:tc>
+        <w:tc>
+          <w:tcPr>
+            <w:tcW w:w="3117" w:type="dxa"/>
+          </w:tcPr>
+          <w:p>
+            <w:pPr>
+              <w:tabs>
+                <w:tab w:val="left" w:pos="7992"/>
+              </w:tabs>
+            </w:pPr>
+            <w:r>
+              <w:t>Justin</w:t>
+            </w:r>
+          </w:p>
+        </w:tc>
+      </w:tr>
+      <w:tr>
+        <w:tc>
+          <w:tcPr>
+            <w:tcW w:w="3116" w:type="dxa"/>
+          </w:tcPr>
+          <w:p>
+            <w:pPr>
+              <w:tabs>
+                <w:tab w:val="left" w:pos="7992"/>
+              </w:tabs>
+            </w:pPr>
+            <w:r>
+              <w:t>Scanner</w:t>
+            </w:r>
+          </w:p>
+        </w:tc>
+        <w:tc>
+          <w:tcPr>
+            <w:tcW w:w="3117" w:type="dxa"/>
+          </w:tcPr>
+          <w:p>
+            <w:pPr>
+              <w:tabs>
+                <w:tab w:val="left" w:pos="7992"/>
+              </w:tabs>
+            </w:pPr>
+            <w:r>
+              <w:t>Garrett/Justin</w:t>
+            </w:r>
+          </w:p>
+        </w:tc>
+        <w:tc>
+          <w:tcPr>
+            <w:tcW w:w="3117" w:type="dxa"/>
+          </w:tcPr>
+          <w:p>
+            <w:pPr>
+              <w:tabs>
+                <w:tab w:val="left" w:pos="7992"/>
+              </w:tabs>
+            </w:pPr>
+            <w:r>
+              <w:t>Garrett/Justin</w:t>
+            </w:r>
+          </w:p>
+        </w:tc>
+      </w:tr>
+      <w:tr>
+        <w:tc>
+          <w:tcPr>
+            <w:tcW w:w="3116" w:type="dxa"/>
+          </w:tcPr>
+          <w:p>
+            <w:pPr>
+              <w:tabs>
+                <w:tab w:val="left" w:pos="7992"/>
+              </w:tabs>
+            </w:pPr>
+            <w:proofErr w:type="spellStart"/>
+            <w:r>
+              <w:t>Numerics</w:t>
+            </w:r>
+            <w:proofErr w:type="spellEnd"/>
+          </w:p>
+        </w:tc>
+        <w:tc>
+          <w:tcPr>
+            <w:tcW w:w="3117" w:type="dxa"/>
+          </w:tcPr>
+          <w:p>
+            <w:pPr>
+              <w:tabs>
+                <w:tab w:val="left" w:pos="7992"/>
+              </w:tabs>
+            </w:pPr>
+            <w:r>
+              <w:t>Garrett/Justin</w:t>
+            </w:r>
+          </w:p>
+        </w:tc>
+        <w:tc>
+          <w:tcPr>
+            <w:tcW w:w="3117" w:type="dxa"/>
+          </w:tcPr>
+          <w:p>
+            <w:pPr>
+              <w:tabs>
+                <w:tab w:val="left" w:pos="7992"/>
+              </w:tabs>
+            </w:pPr>
+            <w:r>
+              <w:t>Garrett/Justin</w:t>
+            </w:r>
+          </w:p>
+        </w:tc>
+      </w:tr>
+      <w:tr>
+        <w:tc>
+          <w:tcPr>
+            <w:tcW w:w="3116" w:type="dxa"/>
+          </w:tcPr>
+          <w:p>
+            <w:pPr>
+              <w:tabs>
+                <w:tab w:val="left" w:pos="7992"/>
+              </w:tabs>
+            </w:pPr>
+            <w:proofErr w:type="spellStart"/>
+            <w:r>
+              <w:t>ParserException</w:t>
+            </w:r>
+            <w:proofErr w:type="spellEnd"/>
+          </w:p>
+        </w:tc>
+        <w:tc>
+          <w:tcPr>
+            <w:tcW w:w="3117" w:type="dxa"/>
+          </w:tcPr>
+          <w:p>
+            <w:pPr>
+              <w:tabs>
+                <w:tab w:val="left" w:pos="7992"/>
+              </w:tabs>
+            </w:pPr>
+            <w:r>
+              <w:t>No Change</w:t>
+            </w:r>
+          </w:p>
+        </w:tc>
+        <w:tc>
+          <w:tcPr>
+            <w:tcW w:w="3117" w:type="dxa"/>
+          </w:tcPr>
+          <w:p>
+            <w:pPr>
+              <w:tabs>
+                <w:tab w:val="left" w:pos="7992"/>
+              </w:tabs>
+            </w:pPr>
+            <w:r>
+              <w:t>No Change</w:t>
+            </w:r>
+          </w:p>
+        </w:tc>
+      </w:tr>
+      <w:tr>
+        <w:tc>
+          <w:tcPr>
+            <w:tcW w:w="3116" w:type="dxa"/>
+          </w:tcPr>
+          <w:p>
+            <w:pPr>
+              <w:tabs>
+                <w:tab w:val="left" w:pos="7992"/>
+              </w:tabs>
+            </w:pPr>
+            <w:proofErr w:type="spellStart"/>
+            <w:r>
+              <w:t>ScannerException</w:t>
+            </w:r>
+            <w:proofErr w:type="spellEnd"/>
+          </w:p>
+        </w:tc>
+        <w:tc>
+          <w:tcPr>
+            <w:tcW w:w="3117" w:type="dxa"/>
+          </w:tcPr>
+          <w:p>
+            <w:r>
+              <w:t>No Change</w:t>
+            </w:r>
+          </w:p>
+        </w:tc>
+        <w:tc>
+          <w:tcPr>
+            <w:tcW w:w="3117" w:type="dxa"/>
+          </w:tcPr>
+          <w:p>
+            <w:r>
+              <w:t>No Change</w:t>
+            </w:r>
+          </w:p>
+        </w:tc>
+      </w:tr>
+      <w:tr>
+        <w:tc>
+          <w:tcPr>
+            <w:tcW w:w="3116" w:type="dxa"/>
+          </w:tcPr>
+          <w:p>
+            <w:pPr>
+              <w:tabs>
+                <w:tab w:val="left" w:pos="7992"/>
+              </w:tabs>
+            </w:pPr>
+            <w:proofErr w:type="spellStart"/>
+            <w:r>
+              <w:t>STControl</w:t>
+            </w:r>
+            <w:proofErr w:type="spellEnd"/>
+          </w:p>
+        </w:tc>
+        <w:tc>
+          <w:tcPr>
+            <w:tcW w:w="3117" w:type="dxa"/>
+          </w:tcPr>
+          <w:p>
+            <w:pPr>
+              <w:tabs>
+                <w:tab w:val="left" w:pos="7992"/>
+              </w:tabs>
+            </w:pPr>
+            <w:r>
+              <w:t>No Change</w:t>
+            </w:r>
+          </w:p>
+        </w:tc>
+        <w:tc>
+          <w:tcPr>
+            <w:tcW w:w="3117" w:type="dxa"/>
+          </w:tcPr>
+          <w:p>
+            <w:pPr>
+              <w:tabs>
+                <w:tab w:val="left" w:pos="7992"/>
+              </w:tabs>
+            </w:pPr>
+            <w:r>
+              <w:t>No Change</w:t>
+            </w:r>
+          </w:p>
+        </w:tc>
+      </w:tr>
+      <w:tr>
+        <w:tc>
+          <w:tcPr>
+            <w:tcW w:w="3116" w:type="dxa"/>
+          </w:tcPr>
+          <w:p>
+            <w:pPr>
+              <w:tabs>
+                <w:tab w:val="left" w:pos="7992"/>
+              </w:tabs>
+            </w:pPr>
+            <w:proofErr w:type="spellStart"/>
+            <w:r>
+              <w:t>STEntry</w:t>
+            </w:r>
+            <w:proofErr w:type="spellEnd"/>
+          </w:p>
+        </w:tc>
+        <w:tc>
+          <w:tcPr>
+            <w:tcW w:w="3117" w:type="dxa"/>
+          </w:tcPr>
+          <w:p>
+            <w:pPr>
+              <w:tabs>
+                <w:tab w:val="left" w:pos="7992"/>
+              </w:tabs>
+            </w:pPr>
+            <w:r>
+              <w:t>No Change</w:t>
+            </w:r>
+          </w:p>
+        </w:tc>
+        <w:tc>
+          <w:tcPr>
+            <w:tcW w:w="3117" w:type="dxa"/>
+          </w:tcPr>
+          <w:p>
+            <w:pPr>
+              <w:tabs>
+                <w:tab w:val="left" w:pos="7992"/>
+              </w:tabs>
+            </w:pPr>
+            <w:r>
+              <w:t>No Change</w:t>
+            </w:r>
+          </w:p>
+        </w:tc>
+      </w:tr>
+      <w:tr>
+        <w:tc>
+          <w:tcPr>
+            <w:tcW w:w="3116" w:type="dxa"/>
+          </w:tcPr>
+          <w:p>
+            <w:proofErr w:type="spellStart"/>
+            <w:r>
+              <w:t>STFunction</w:t>
+            </w:r>
+            <w:proofErr w:type="spellEnd"/>
+          </w:p>
+        </w:tc>
+        <w:tc>
+          <w:tcPr>
+            <w:tcW w:w="3117" w:type="dxa"/>
+          </w:tcPr>
+          <w:p>
+            <w:r>
+              <w:t>No Change</w:t>
+            </w:r>
+          </w:p>
+        </w:tc>
+        <w:tc>
+          <w:tcPr>
+            <w:tcW w:w="3117" w:type="dxa"/>
+          </w:tcPr>
+          <w:p>
+            <w:r>
+              <w:t>No Change</w:t>
+            </w:r>
+          </w:p>
+        </w:tc>
+      </w:tr>
+      <w:tr>
+        <w:tc>
+          <w:tcPr>
+            <w:tcW w:w="3116" w:type="dxa"/>
+          </w:tcPr>
+          <w:p>
+            <w:proofErr w:type="spellStart"/>
+            <w:r>
+              <w:t>STIdentifiers</w:t>
+            </w:r>
+            <w:proofErr w:type="spellEnd"/>
+          </w:p>
+        </w:tc>
+        <w:tc>
+          <w:tcPr>
+            <w:tcW w:w="3117" w:type="dxa"/>
+          </w:tcPr>
+          <w:p>
+            <w:r>
+              <w:t>No Change</w:t>
+            </w:r>
+          </w:p>
+        </w:tc>
+        <w:tc>
+          <w:tcPr>
+            <w:tcW w:w="3117" w:type="dxa"/>
+          </w:tcPr>
+          <w:p>
+            <w:r>
+              <w:t>No Change</w:t>
+            </w:r>
+          </w:p>
+        </w:tc>
+      </w:tr>
+      <w:tr>
+        <w:tc>
+          <w:tcPr>
+            <w:tcW w:w="3116" w:type="dxa"/>
+          </w:tcPr>
+          <w:p>
+            <w:proofErr w:type="spellStart"/>
+            <w:r>
+              <w:t>SymbolTable</w:t>
+            </w:r>
+            <w:proofErr w:type="spellEnd"/>
+          </w:p>
+        </w:tc>
+        <w:tc>
+          <w:tcPr>
+            <w:tcW w:w="3117" w:type="dxa"/>
+          </w:tcPr>
+          <w:p>
+            <w:r>
+              <w:t>No Change</w:t>
+            </w:r>
+          </w:p>
+        </w:tc>
+        <w:tc>
+          <w:tcPr>
+            <w:tcW w:w="3117" w:type="dxa"/>
+          </w:tcPr>
+          <w:p>
+            <w:r>
+              <w:t>No Change</w:t>
+            </w:r>
+          </w:p>
+        </w:tc>
+      </w:tr>
+      <w:tr>
+        <w:tc>
+          <w:tcPr>
+            <w:tcW w:w="3116" w:type="dxa"/>
+          </w:tcPr>
+          <w:p>
+            <w:pPr>
+              <w:tabs>
+                <w:tab w:val="left" w:pos="7992"/>
+              </w:tabs>
+            </w:pPr>
+            <w:proofErr w:type="spellStart"/>
+            <w:r>
+              <w:t>StorageManager</w:t>
+            </w:r>
+            <w:proofErr w:type="spellEnd"/>
+          </w:p>
+        </w:tc>
+        <w:tc>
+          <w:tcPr>
+            <w:tcW w:w="3117" w:type="dxa"/>
+          </w:tcPr>
+          <w:p>
+            <w:pPr>
+              <w:tabs>
+                <w:tab w:val="left" w:pos="7992"/>
+              </w:tabs>
+            </w:pPr>
+            <w:r>
+              <w:t>Justin</w:t>
+            </w:r>
+          </w:p>
+        </w:tc>
+        <w:tc>
+          <w:tcPr>
+            <w:tcW w:w="3117" w:type="dxa"/>
+          </w:tcPr>
+          <w:p>
+            <w:pPr>
+              <w:tabs>
+                <w:tab w:val="left" w:pos="7992"/>
+              </w:tabs>
+            </w:pPr>
+            <w:r>
+              <w:t>Garrett</w:t>
+            </w:r>
+          </w:p>
+        </w:tc>
+      </w:tr>
+      <w:tr>
+        <w:tc>
+          <w:tcPr>
+            <w:tcW w:w="3116" w:type="dxa"/>
+          </w:tcPr>
+          <w:p>
+            <w:pPr>
+              <w:tabs>
+                <w:tab w:val="left" w:pos="7992"/>
+              </w:tabs>
+            </w:pPr>
+            <w:r>
+              <w:t>Utility</w:t>
+            </w:r>
+          </w:p>
+        </w:tc>
+        <w:tc>
+          <w:tcPr>
+            <w:tcW w:w="3117" w:type="dxa"/>
+          </w:tcPr>
+          <w:p>
+            <w:pPr>
+              <w:tabs>
+                <w:tab w:val="left" w:pos="7992"/>
+              </w:tabs>
+            </w:pPr>
+            <w:r>
+              <w:t>Justin</w:t>
+            </w:r>
+          </w:p>
+        </w:tc>
+        <w:tc>
+          <w:tcPr>
+            <w:tcW w:w="3117" w:type="dxa"/>
+          </w:tcPr>
+          <w:p>
+            <w:pPr>
+              <w:tabs>
+                <w:tab w:val="left" w:pos="7992"/>
+              </w:tabs>
+            </w:pPr>
+            <w:r>
+              <w:t>Garrett</w:t>
+            </w:r>
+          </w:p>
+        </w:tc>
+      </w:tr>
+      <w:tr>
+        <w:tc>
+          <w:tcPr>
+            <w:tcW w:w="3116" w:type="dxa"/>
+          </w:tcPr>
+          <w:p>
+            <w:pPr>
+              <w:tabs>
+                <w:tab w:val="left" w:pos="7992"/>
+              </w:tabs>
+            </w:pPr>
+            <w:proofErr w:type="spellStart"/>
+            <w:r>
+              <w:t>ResultValue</w:t>
+            </w:r>
+            <w:proofErr w:type="spellEnd"/>
+          </w:p>
+        </w:tc>
+        <w:tc>
+          <w:tcPr>
+            <w:tcW w:w="3117" w:type="dxa"/>
+          </w:tcPr>
+          <w:p>
+            <w:pPr>
+              <w:tabs>
+                <w:tab w:val="left" w:pos="7992"/>
+              </w:tabs>
+            </w:pPr>
+            <w:r>
+              <w:t>Justin/Garrett</w:t>
+            </w:r>
+          </w:p>
+        </w:tc>
+        <w:tc>
+          <w:tcPr>
+            <w:tcW w:w="3117" w:type="dxa"/>
+          </w:tcPr>
+          <w:p>
+            <w:pPr>
+              <w:tabs>
+                <w:tab w:val="left" w:pos="7992"/>
+              </w:tabs>
+            </w:pPr>
+            <w:r>
+              <w:t>Justin/Garrett</w:t>
+            </w:r>
+          </w:p>
+        </w:tc>
+      </w:tr>
+      <w:tr>
+        <w:tc>
+          <w:tcPr>
+            <w:tcW w:w="3116" w:type="dxa"/>
+          </w:tcPr>
+          <w:p>
+            <w:pPr>
+              <w:tabs>
+                <w:tab w:val="left" w:pos="7992"/>
+              </w:tabs>
+            </w:pPr>
+            <w:r>
+              <w:t>Parser</w:t>
+            </w:r>
+          </w:p>
+        </w:tc>
+        <w:tc>
+          <w:tcPr>
+            <w:tcW w:w="3117" w:type="dxa"/>
+          </w:tcPr>
+          <w:p>
+            <w:pPr>
+              <w:tabs>
+                <w:tab w:val="left" w:pos="7992"/>
+              </w:tabs>
+            </w:pPr>
+            <w:r>
+              <w:t>Justin/Garrett</w:t>
+            </w:r>
+          </w:p>
+        </w:tc>
+        <w:tc>
+          <w:tcPr>
+            <w:tcW w:w="3117" w:type="dxa"/>
+          </w:tcPr>
+          <w:p>
+            <w:pPr>
+              <w:tabs>
+                <w:tab w:val="left" w:pos="7992"/>
+              </w:tabs>
+            </w:pPr>
+            <w:r>
+              <w:t>Justin/Garrett – Primary</w:t>
+            </w:r>
+          </w:p>
+          <w:p>
+            <w:pPr>
+              <w:tabs>
+                <w:tab w:val="left" w:pos="7992"/>
+              </w:tabs>
+            </w:pPr>
+            <w:proofErr w:type="spellStart"/>
+            <w:r>
+              <w:t>Myka</w:t>
+            </w:r>
+            <w:proofErr w:type="spellEnd"/>
+            <w:r>
+              <w:t xml:space="preserve"> – If/While loop</w:t>
+            </w:r>
+            <w:bookmarkStart w:id="0" w:name="_GoBack"/>
+            <w:bookmarkEnd w:id="0"/>
+          </w:p>
+        </w:tc>
+      </w:tr>
+    </w:tbl>
+    <w:p>
+      <w:pPr>
+        <w:tabs>
+          <w:tab w:val="left" w:pos="7992"/>
+        </w:tabs>
+      </w:pPr>
+      <w:r>
+        <w:tab/>
+      </w:r>
+    </w:p>
+    <w:p>
+      <w:pPr>
+        <w:tabs>
+          <w:tab w:val="left" w:pos="7992"/>
+        </w:tabs>
+      </w:pPr>
+    </w:p>
     <w:sectPr>
       <w:pgSz w:w="12240" w:h="15840"/>
       <w:pgMar w:top="1440" w:right="1440" w:bottom="1440" w:left="1440" w:header="720" w:footer="720" w:gutter="0"/>

</xml_diff>